<commit_message>
Make some edits to Biosketches
</commit_message>
<xml_diff>
--- a/biosketches/biosketch_brooke_anderson_u01.docx
+++ b/biosketches/biosketch_brooke_anderson_u01.docx
@@ -1118,56 +1118,189 @@
           <w:rFonts w:cs="Arial"/>
           <w:szCs w:val="22"/>
         </w:rPr>
-        <w:t xml:space="preserve">For the proposed research, </w:t>
-      </w:r>
-      <w:r>
-        <w:rPr>
-          <w:rFonts w:cs="Arial"/>
-          <w:szCs w:val="22"/>
-        </w:rPr>
-        <w:t>I will draw on</w:t>
-      </w:r>
-      <w:r>
-        <w:rPr>
-          <w:rFonts w:cs="Arial"/>
-          <w:szCs w:val="22"/>
-        </w:rPr>
-        <w:t xml:space="preserve"> my expertise in statistical programming to </w:t>
-      </w:r>
-      <w:r>
-        <w:rPr>
-          <w:rFonts w:cs="Arial"/>
-          <w:szCs w:val="22"/>
-        </w:rPr>
-        <w:t>create</w:t>
-      </w:r>
-      <w:r>
-        <w:rPr>
-          <w:rFonts w:cs="Arial"/>
-          <w:szCs w:val="22"/>
-        </w:rPr>
-        <w:t xml:space="preserve"> state-of-the-art open source software tools </w:t>
-      </w:r>
-      <w:r>
-        <w:rPr>
-          <w:rFonts w:cs="Arial"/>
-          <w:szCs w:val="22"/>
-        </w:rPr>
-        <w:t xml:space="preserve">for </w:t>
-      </w:r>
-      <w:r>
-        <w:rPr>
-          <w:rFonts w:cs="Arial"/>
-          <w:szCs w:val="22"/>
-        </w:rPr>
-        <w:t>metabolomics</w:t>
-      </w:r>
-      <w:r>
-        <w:rPr>
-          <w:rFonts w:cs="Arial"/>
-          <w:szCs w:val="22"/>
-        </w:rPr>
-        <w:t xml:space="preserve"> data analysis</w:t>
+        <w:t xml:space="preserve">As an Assistant Professor at Colorado State University, </w:t>
+      </w:r>
+      <w:r>
+        <w:rPr>
+          <w:rFonts w:cs="Arial"/>
+          <w:szCs w:val="22"/>
+        </w:rPr>
+        <w:t xml:space="preserve">I have developed </w:t>
+      </w:r>
+      <w:r>
+        <w:rPr>
+          <w:rFonts w:cs="Arial"/>
+          <w:szCs w:val="22"/>
+        </w:rPr>
+        <w:t>deep expertise in R statistical programming</w:t>
+      </w:r>
+      <w:r>
+        <w:rPr>
+          <w:rFonts w:cs="Arial"/>
+          <w:szCs w:val="22"/>
+        </w:rPr>
+        <w:t xml:space="preserve">, including methods for </w:t>
+      </w:r>
+      <w:r>
+        <w:rPr>
+          <w:rFonts w:cs="Arial"/>
+          <w:szCs w:val="22"/>
+        </w:rPr>
+        <w:t xml:space="preserve">working with </w:t>
+      </w:r>
+      <w:r>
+        <w:rPr>
+          <w:rFonts w:cs="Arial"/>
+          <w:szCs w:val="22"/>
+        </w:rPr>
+        <w:t>large datasets</w:t>
+      </w:r>
+      <w:r>
+        <w:rPr>
+          <w:rFonts w:cs="Arial"/>
+          <w:szCs w:val="22"/>
+        </w:rPr>
+        <w:t xml:space="preserve"> and for</w:t>
+      </w:r>
+      <w:r>
+        <w:rPr>
+          <w:rFonts w:cs="Arial"/>
+          <w:szCs w:val="22"/>
+        </w:rPr>
+        <w:t xml:space="preserve"> developing</w:t>
+      </w:r>
+      <w:r>
+        <w:rPr>
+          <w:rFonts w:cs="Arial"/>
+          <w:szCs w:val="22"/>
+        </w:rPr>
+        <w:t xml:space="preserve"> and customizing statistical software packages</w:t>
+      </w:r>
+      <w:r>
+        <w:rPr>
+          <w:rFonts w:cs="Arial"/>
+          <w:szCs w:val="22"/>
+        </w:rPr>
+        <w:t xml:space="preserve"> for health-related research</w:t>
+      </w:r>
+      <w:r>
+        <w:rPr>
+          <w:rFonts w:cs="Arial"/>
+          <w:szCs w:val="22"/>
+        </w:rPr>
+        <w:t>. This research</w:t>
+      </w:r>
+      <w:r>
+        <w:rPr>
+          <w:rFonts w:cs="Arial"/>
+          <w:szCs w:val="22"/>
+        </w:rPr>
+        <w:t xml:space="preserve"> </w:t>
+      </w:r>
+      <w:r>
+        <w:rPr>
+          <w:rFonts w:cs="Arial"/>
+          <w:szCs w:val="22"/>
+        </w:rPr>
+        <w:t>has focused</w:t>
+      </w:r>
+      <w:r>
+        <w:rPr>
+          <w:rFonts w:cs="Arial"/>
+          <w:szCs w:val="22"/>
+        </w:rPr>
+        <w:t xml:space="preserve"> on the health risks associated with climate-related exposures</w:t>
+      </w:r>
+      <w:r>
+        <w:rPr>
+          <w:rFonts w:cs="Arial"/>
+          <w:szCs w:val="22"/>
+        </w:rPr>
+        <w:t>,</w:t>
+      </w:r>
+      <w:r>
+        <w:rPr>
+          <w:rFonts w:cs="Arial"/>
+          <w:szCs w:val="22"/>
+        </w:rPr>
+        <w:t xml:space="preserve"> </w:t>
+      </w:r>
+      <w:r>
+        <w:rPr>
+          <w:rFonts w:cs="Arial"/>
+          <w:szCs w:val="22"/>
+        </w:rPr>
+        <w:t>using</w:t>
+      </w:r>
+      <w:r>
+        <w:rPr>
+          <w:rFonts w:cs="Arial"/>
+          <w:szCs w:val="22"/>
+        </w:rPr>
+        <w:t xml:space="preserve"> </w:t>
+      </w:r>
+      <w:r>
+        <w:rPr>
+          <w:rFonts w:cs="Arial"/>
+          <w:szCs w:val="22"/>
+        </w:rPr>
+        <w:t>statistical software</w:t>
+      </w:r>
+      <w:r>
+        <w:rPr>
+          <w:rFonts w:cs="Arial"/>
+          <w:szCs w:val="22"/>
+        </w:rPr>
+        <w:t xml:space="preserve"> to </w:t>
+      </w:r>
+      <w:r>
+        <w:rPr>
+          <w:rFonts w:cs="Arial"/>
+          <w:szCs w:val="22"/>
+        </w:rPr>
+        <w:t>integrate and analyze</w:t>
+      </w:r>
+      <w:r>
+        <w:rPr>
+          <w:rFonts w:cs="Arial"/>
+          <w:szCs w:val="22"/>
+        </w:rPr>
+        <w:t xml:space="preserve"> large</w:t>
+      </w:r>
+      <w:r>
+        <w:rPr>
+          <w:rFonts w:cs="Arial"/>
+          <w:szCs w:val="22"/>
+        </w:rPr>
+        <w:t>, multi-level</w:t>
+      </w:r>
+      <w:r>
+        <w:rPr>
+          <w:rFonts w:cs="Arial"/>
+          <w:szCs w:val="22"/>
+        </w:rPr>
+        <w:t xml:space="preserve"> </w:t>
+      </w:r>
+      <w:r>
+        <w:rPr>
+          <w:rFonts w:cs="Arial"/>
+          <w:szCs w:val="22"/>
+        </w:rPr>
+        <w:t xml:space="preserve">datasets of </w:t>
+      </w:r>
+      <w:r>
+        <w:rPr>
+          <w:rFonts w:cs="Arial"/>
+          <w:szCs w:val="22"/>
+        </w:rPr>
+        <w:t>national-scale</w:t>
+      </w:r>
+      <w:r>
+        <w:rPr>
+          <w:rFonts w:cs="Arial"/>
+          <w:szCs w:val="22"/>
+        </w:rPr>
+        <w:t xml:space="preserve"> health and environmental data</w:t>
       </w:r>
       <w:r>
         <w:rPr>
@@ -1181,6 +1314,155 @@
           <w:rFonts w:cs="Arial"/>
           <w:szCs w:val="22"/>
         </w:rPr>
+        <w:t xml:space="preserve"> As part of </w:t>
+      </w:r>
+      <w:r>
+        <w:rPr>
+          <w:rFonts w:cs="Arial"/>
+          <w:szCs w:val="22"/>
+        </w:rPr>
+        <w:t>this</w:t>
+      </w:r>
+      <w:r>
+        <w:rPr>
+          <w:rFonts w:cs="Arial"/>
+          <w:szCs w:val="22"/>
+        </w:rPr>
+        <w:t xml:space="preserve"> research</w:t>
+      </w:r>
+      <w:r>
+        <w:rPr>
+          <w:rFonts w:cs="Arial"/>
+          <w:szCs w:val="22"/>
+        </w:rPr>
+        <w:t>,</w:t>
+      </w:r>
+      <w:r>
+        <w:rPr>
+          <w:rFonts w:cs="Arial"/>
+          <w:szCs w:val="22"/>
+        </w:rPr>
+        <w:t xml:space="preserve"> I have</w:t>
+      </w:r>
+      <w:r>
+        <w:rPr>
+          <w:rFonts w:cs="Arial"/>
+          <w:szCs w:val="22"/>
+        </w:rPr>
+        <w:t xml:space="preserve"> published </w:t>
+      </w:r>
+      <w:r>
+        <w:rPr>
+          <w:rFonts w:cs="Arial"/>
+          <w:szCs w:val="22"/>
+        </w:rPr>
+        <w:t>a number of</w:t>
+      </w:r>
+      <w:r>
+        <w:rPr>
+          <w:rFonts w:cs="Arial"/>
+          <w:szCs w:val="22"/>
+        </w:rPr>
+        <w:t xml:space="preserve"> open source software packages to facilitate environmental epidemiologic research</w:t>
+      </w:r>
+      <w:r>
+        <w:rPr>
+          <w:rFonts w:cs="Arial"/>
+          <w:szCs w:val="22"/>
+        </w:rPr>
+        <w:t xml:space="preserve"> (</w:t>
+      </w:r>
+      <w:r>
+        <w:rPr>
+          <w:rFonts w:cs="Arial"/>
+          <w:szCs w:val="22"/>
+        </w:rPr>
+        <w:t xml:space="preserve">e.g., </w:t>
+      </w:r>
+      <w:r>
+        <w:rPr>
+          <w:rFonts w:cs="Arial"/>
+          <w:szCs w:val="22"/>
+        </w:rPr>
+        <w:t>Anderson et al. 2017a; Anderson et al. 2017b</w:t>
+      </w:r>
+      <w:r>
+        <w:rPr>
+          <w:rFonts w:cs="Arial"/>
+          <w:szCs w:val="22"/>
+        </w:rPr>
+        <w:t xml:space="preserve">; </w:t>
+      </w:r>
+      <w:proofErr w:type="spellStart"/>
+      <w:r>
+        <w:rPr>
+          <w:rFonts w:cs="Arial"/>
+          <w:szCs w:val="22"/>
+        </w:rPr>
+        <w:t>Lammars</w:t>
+      </w:r>
+      <w:proofErr w:type="spellEnd"/>
+      <w:r>
+        <w:rPr>
+          <w:rFonts w:cs="Arial"/>
+          <w:szCs w:val="22"/>
+        </w:rPr>
+        <w:t xml:space="preserve"> and Anderson 2017; Severson and Anderson 2016</w:t>
+      </w:r>
+      <w:r>
+        <w:rPr>
+          <w:rFonts w:cs="Arial"/>
+          <w:szCs w:val="22"/>
+        </w:rPr>
+        <w:t>)</w:t>
+      </w:r>
+      <w:r>
+        <w:rPr>
+          <w:rFonts w:cs="Arial"/>
+          <w:szCs w:val="22"/>
+        </w:rPr>
+        <w:t>, several of which allow access to environmental exposure data directly from the R environment</w:t>
+      </w:r>
+      <w:r>
+        <w:rPr>
+          <w:rFonts w:cs="Arial"/>
+          <w:szCs w:val="22"/>
+        </w:rPr>
+        <w:t>,</w:t>
+      </w:r>
+      <w:r>
+        <w:rPr>
+          <w:rFonts w:cs="Arial"/>
+          <w:szCs w:val="22"/>
+        </w:rPr>
+        <w:t xml:space="preserve"> using the open data application interfaces (APIs) of </w:t>
+      </w:r>
+      <w:r>
+        <w:t>the United States Geological Survey (USGS) (</w:t>
+      </w:r>
+      <w:proofErr w:type="spellStart"/>
+      <w:r>
+        <w:t>Lammars</w:t>
+      </w:r>
+      <w:proofErr w:type="spellEnd"/>
+      <w:r>
+        <w:t xml:space="preserve"> and Anderson 2017) and the National Oceanic and Atmospheric Administration (NOAA) (Severson and Anderson 2016</w:t>
+      </w:r>
+      <w:r>
+        <w:t>)</w:t>
+      </w:r>
+      <w:r>
+        <w:rPr>
+          <w:rFonts w:cs="Arial"/>
+          <w:szCs w:val="22"/>
+        </w:rPr>
+        <w:t>.</w:t>
+      </w:r>
+      <w:r>
+        <w:rPr>
+          <w:rFonts w:cs="Arial"/>
+          <w:szCs w:val="22"/>
+        </w:rPr>
         <w:t xml:space="preserve"> </w:t>
       </w:r>
       <w:r>
@@ -1188,78 +1470,96 @@
           <w:rFonts w:cs="Arial"/>
           <w:szCs w:val="22"/>
         </w:rPr>
-        <w:t xml:space="preserve">As an Assistant Professor at Colorado State University, </w:t>
-      </w:r>
-      <w:r>
-        <w:rPr>
-          <w:rFonts w:cs="Arial"/>
-          <w:szCs w:val="22"/>
-        </w:rPr>
-        <w:t xml:space="preserve">I have developed </w:t>
-      </w:r>
-      <w:r>
-        <w:rPr>
-          <w:rFonts w:cs="Arial"/>
-          <w:szCs w:val="22"/>
-        </w:rPr>
-        <w:t>deep expertise in R statistical programming</w:t>
-      </w:r>
-      <w:r>
-        <w:rPr>
-          <w:rFonts w:cs="Arial"/>
-          <w:szCs w:val="22"/>
-        </w:rPr>
-        <w:t xml:space="preserve">, including methods for </w:t>
-      </w:r>
-      <w:r>
-        <w:rPr>
-          <w:rFonts w:cs="Arial"/>
-          <w:szCs w:val="22"/>
-        </w:rPr>
-        <w:t xml:space="preserve">working with </w:t>
-      </w:r>
-      <w:r>
-        <w:rPr>
-          <w:rFonts w:cs="Arial"/>
-          <w:szCs w:val="22"/>
-        </w:rPr>
-        <w:t>large datasets</w:t>
-      </w:r>
-      <w:r>
-        <w:rPr>
-          <w:rFonts w:cs="Arial"/>
-          <w:szCs w:val="22"/>
-        </w:rPr>
-        <w:t xml:space="preserve"> and for</w:t>
-      </w:r>
-      <w:r>
-        <w:rPr>
-          <w:rFonts w:cs="Arial"/>
-          <w:szCs w:val="22"/>
-        </w:rPr>
-        <w:t xml:space="preserve"> developing</w:t>
-      </w:r>
-      <w:r>
-        <w:rPr>
-          <w:rFonts w:cs="Arial"/>
-          <w:szCs w:val="22"/>
-        </w:rPr>
-        <w:t xml:space="preserve"> and customizing statistical software packages</w:t>
-      </w:r>
-      <w:r>
-        <w:rPr>
-          <w:rFonts w:cs="Arial"/>
-          <w:szCs w:val="22"/>
-        </w:rPr>
-        <w:t xml:space="preserve"> for health-related research</w:t>
-      </w:r>
-      <w:r>
-        <w:rPr>
-          <w:rFonts w:cs="Arial"/>
-          <w:szCs w:val="22"/>
-        </w:rPr>
-        <w:t>. This research</w:t>
-      </w:r>
+        <w:t xml:space="preserve">As further evidence of </w:t>
+      </w:r>
+      <w:r>
+        <w:rPr>
+          <w:rFonts w:cs="Arial"/>
+          <w:szCs w:val="22"/>
+        </w:rPr>
+        <w:t xml:space="preserve">my </w:t>
+      </w:r>
+      <w:r>
+        <w:rPr>
+          <w:rFonts w:cs="Arial"/>
+          <w:szCs w:val="22"/>
+        </w:rPr>
+        <w:t>expertise in statistical progr</w:t>
+      </w:r>
+      <w:r>
+        <w:rPr>
+          <w:rFonts w:cs="Arial"/>
+          <w:szCs w:val="22"/>
+        </w:rPr>
+        <w:t>amming for scientific research</w:t>
+      </w:r>
+      <w:r>
+        <w:rPr>
+          <w:rFonts w:cs="Arial"/>
+          <w:szCs w:val="22"/>
+        </w:rPr>
+        <w:t xml:space="preserve">, I </w:t>
+      </w:r>
+      <w:r>
+        <w:rPr>
+          <w:rFonts w:cs="Arial"/>
+          <w:szCs w:val="22"/>
+        </w:rPr>
+        <w:t>have</w:t>
+      </w:r>
+      <w:r>
+        <w:rPr>
+          <w:rFonts w:cs="Arial"/>
+          <w:szCs w:val="22"/>
+        </w:rPr>
+        <w:t xml:space="preserve"> been a reviewer for </w:t>
+      </w:r>
+      <w:proofErr w:type="spellStart"/>
+      <w:r>
+        <w:rPr>
+          <w:rFonts w:cs="Arial"/>
+          <w:szCs w:val="22"/>
+        </w:rPr>
+        <w:t>ROpenSci</w:t>
+      </w:r>
+      <w:proofErr w:type="spellEnd"/>
+      <w:r>
+        <w:rPr>
+          <w:rFonts w:cs="Arial"/>
+          <w:szCs w:val="22"/>
+        </w:rPr>
+        <w:t xml:space="preserve"> software packages</w:t>
+      </w:r>
+      <w:r>
+        <w:rPr>
+          <w:rFonts w:cs="Arial"/>
+          <w:szCs w:val="22"/>
+        </w:rPr>
+        <w:t>,</w:t>
+      </w:r>
+      <w:r>
+        <w:rPr>
+          <w:rFonts w:cs="Arial"/>
+          <w:szCs w:val="22"/>
+        </w:rPr>
+        <w:t xml:space="preserve"> and am</w:t>
+      </w:r>
+      <w:r>
+        <w:rPr>
+          <w:rFonts w:cs="Arial"/>
+          <w:szCs w:val="22"/>
+        </w:rPr>
+        <w:t xml:space="preserve"> a two-time participant in the invitation-only </w:t>
+      </w:r>
+      <w:proofErr w:type="spellStart"/>
+      <w:r>
+        <w:rPr>
+          <w:rFonts w:cs="Arial"/>
+          <w:szCs w:val="22"/>
+        </w:rPr>
+        <w:t>ROpenSci</w:t>
+      </w:r>
+      <w:proofErr w:type="spellEnd"/>
       <w:r>
         <w:rPr>
           <w:rFonts w:cs="Arial"/>
@@ -1267,26 +1567,49 @@
         </w:rPr>
         <w:t xml:space="preserve"> </w:t>
       </w:r>
-      <w:r>
-        <w:rPr>
-          <w:rFonts w:cs="Arial"/>
-          <w:szCs w:val="22"/>
-        </w:rPr>
-        <w:t>has focused</w:t>
-      </w:r>
-      <w:r>
-        <w:rPr>
-          <w:rFonts w:cs="Arial"/>
-          <w:szCs w:val="22"/>
-        </w:rPr>
-        <w:t xml:space="preserve"> on the health risks associated with climate-related exposures</w:t>
-      </w:r>
-      <w:r>
-        <w:rPr>
-          <w:rFonts w:cs="Arial"/>
-          <w:szCs w:val="22"/>
-        </w:rPr>
-        <w:t>,</w:t>
+      <w:proofErr w:type="spellStart"/>
+      <w:r>
+        <w:rPr>
+          <w:rFonts w:cs="Arial"/>
+          <w:szCs w:val="22"/>
+        </w:rPr>
+        <w:t>Unconference</w:t>
+      </w:r>
+      <w:proofErr w:type="spellEnd"/>
+      <w:r>
+        <w:rPr>
+          <w:rFonts w:cs="Arial"/>
+          <w:szCs w:val="22"/>
+        </w:rPr>
+        <w:t xml:space="preserve">, which brings together top international R programmers to develop </w:t>
+      </w:r>
+      <w:r>
+        <w:rPr>
+          <w:rFonts w:cs="Arial"/>
+          <w:szCs w:val="22"/>
+        </w:rPr>
+        <w:t xml:space="preserve">R </w:t>
+      </w:r>
+      <w:r>
+        <w:rPr>
+          <w:rFonts w:cs="Arial"/>
+          <w:szCs w:val="22"/>
+        </w:rPr>
+        <w:t xml:space="preserve">software </w:t>
+      </w:r>
+      <w:r>
+        <w:rPr>
+          <w:rFonts w:cs="Arial"/>
+          <w:szCs w:val="22"/>
+        </w:rPr>
+        <w:t>for scientific research</w:t>
+      </w:r>
+      <w:r>
+        <w:rPr>
+          <w:rFonts w:cs="Arial"/>
+          <w:szCs w:val="22"/>
+        </w:rPr>
+        <w:t>.</w:t>
       </w:r>
       <w:r>
         <w:rPr>
@@ -1300,289 +1623,7 @@
           <w:rFonts w:cs="Arial"/>
           <w:szCs w:val="22"/>
         </w:rPr>
-        <w:t>using</w:t>
-      </w:r>
-      <w:r>
-        <w:rPr>
-          <w:rFonts w:cs="Arial"/>
-          <w:szCs w:val="22"/>
-        </w:rPr>
-        <w:t xml:space="preserve"> </w:t>
-      </w:r>
-      <w:r>
-        <w:rPr>
-          <w:rFonts w:cs="Arial"/>
-          <w:szCs w:val="22"/>
-        </w:rPr>
-        <w:t>statistical software</w:t>
-      </w:r>
-      <w:r>
-        <w:rPr>
-          <w:rFonts w:cs="Arial"/>
-          <w:szCs w:val="22"/>
-        </w:rPr>
-        <w:t xml:space="preserve"> to </w:t>
-      </w:r>
-      <w:r>
-        <w:rPr>
-          <w:rFonts w:cs="Arial"/>
-          <w:szCs w:val="22"/>
-        </w:rPr>
-        <w:t>integrate and analyze</w:t>
-      </w:r>
-      <w:r>
-        <w:rPr>
-          <w:rFonts w:cs="Arial"/>
-          <w:szCs w:val="22"/>
-        </w:rPr>
-        <w:t xml:space="preserve"> large</w:t>
-      </w:r>
-      <w:r>
-        <w:rPr>
-          <w:rFonts w:cs="Arial"/>
-          <w:szCs w:val="22"/>
-        </w:rPr>
-        <w:t>, multi-level</w:t>
-      </w:r>
-      <w:r>
-        <w:rPr>
-          <w:rFonts w:cs="Arial"/>
-          <w:szCs w:val="22"/>
-        </w:rPr>
-        <w:t xml:space="preserve"> </w:t>
-      </w:r>
-      <w:r>
-        <w:rPr>
-          <w:rFonts w:cs="Arial"/>
-          <w:szCs w:val="22"/>
-        </w:rPr>
-        <w:t xml:space="preserve">datasets of </w:t>
-      </w:r>
-      <w:r>
-        <w:rPr>
-          <w:rFonts w:cs="Arial"/>
-          <w:szCs w:val="22"/>
-        </w:rPr>
-        <w:t>national-scale</w:t>
-      </w:r>
-      <w:r>
-        <w:rPr>
-          <w:rFonts w:cs="Arial"/>
-          <w:szCs w:val="22"/>
-        </w:rPr>
-        <w:t xml:space="preserve"> health and environmental data</w:t>
-      </w:r>
-      <w:r>
-        <w:rPr>
-          <w:rFonts w:cs="Arial"/>
-          <w:szCs w:val="22"/>
-        </w:rPr>
-        <w:t>.</w:t>
-      </w:r>
-      <w:r>
-        <w:rPr>
-          <w:rFonts w:cs="Arial"/>
-          <w:szCs w:val="22"/>
-        </w:rPr>
-        <w:t xml:space="preserve"> As part of </w:t>
-      </w:r>
-      <w:r>
-        <w:rPr>
-          <w:rFonts w:cs="Arial"/>
-          <w:szCs w:val="22"/>
-        </w:rPr>
-        <w:t>this</w:t>
-      </w:r>
-      <w:r>
-        <w:rPr>
-          <w:rFonts w:cs="Arial"/>
-          <w:szCs w:val="22"/>
-        </w:rPr>
-        <w:t xml:space="preserve"> research</w:t>
-      </w:r>
-      <w:r>
-        <w:rPr>
-          <w:rFonts w:cs="Arial"/>
-          <w:szCs w:val="22"/>
-        </w:rPr>
-        <w:t>,</w:t>
-      </w:r>
-      <w:r>
-        <w:rPr>
-          <w:rFonts w:cs="Arial"/>
-          <w:szCs w:val="22"/>
-        </w:rPr>
-        <w:t xml:space="preserve"> I have</w:t>
-      </w:r>
-      <w:r>
-        <w:rPr>
-          <w:rFonts w:cs="Arial"/>
-          <w:szCs w:val="22"/>
-        </w:rPr>
-        <w:t xml:space="preserve"> published </w:t>
-      </w:r>
-      <w:r>
-        <w:rPr>
-          <w:rFonts w:cs="Arial"/>
-          <w:szCs w:val="22"/>
-        </w:rPr>
-        <w:t>a number of</w:t>
-      </w:r>
-      <w:r>
-        <w:rPr>
-          <w:rFonts w:cs="Arial"/>
-          <w:szCs w:val="22"/>
-        </w:rPr>
-        <w:t xml:space="preserve"> open source software packages to facilitate environmental epidemiologic research</w:t>
-      </w:r>
-      <w:r>
-        <w:rPr>
-          <w:rFonts w:cs="Arial"/>
-          <w:szCs w:val="22"/>
-        </w:rPr>
-        <w:t xml:space="preserve"> (</w:t>
-      </w:r>
-      <w:r>
-        <w:rPr>
-          <w:rFonts w:cs="Arial"/>
-          <w:szCs w:val="22"/>
-        </w:rPr>
-        <w:t xml:space="preserve">e.g., </w:t>
-      </w:r>
-      <w:r>
-        <w:rPr>
-          <w:rFonts w:cs="Arial"/>
-          <w:szCs w:val="22"/>
-        </w:rPr>
-        <w:t>Anderson et al. 2017a; Anderson et al. 2017b</w:t>
-      </w:r>
-      <w:r>
-        <w:rPr>
-          <w:rFonts w:cs="Arial"/>
-          <w:szCs w:val="22"/>
-        </w:rPr>
-        <w:t xml:space="preserve">; </w:t>
-      </w:r>
-      <w:proofErr w:type="spellStart"/>
-      <w:r>
-        <w:rPr>
-          <w:rFonts w:cs="Arial"/>
-          <w:szCs w:val="22"/>
-        </w:rPr>
-        <w:t>Lammars</w:t>
-      </w:r>
-      <w:proofErr w:type="spellEnd"/>
-      <w:r>
-        <w:rPr>
-          <w:rFonts w:cs="Arial"/>
-          <w:szCs w:val="22"/>
-        </w:rPr>
-        <w:t xml:space="preserve"> and Anderson 2017; Severson and Anderson 2016</w:t>
-      </w:r>
-      <w:r>
-        <w:rPr>
-          <w:rFonts w:cs="Arial"/>
-          <w:szCs w:val="22"/>
-        </w:rPr>
-        <w:t>)</w:t>
-      </w:r>
-      <w:r>
-        <w:rPr>
-          <w:rFonts w:cs="Arial"/>
-          <w:szCs w:val="22"/>
-        </w:rPr>
-        <w:t>, several of which allow access to environmental exposure data directly from the R environment</w:t>
-      </w:r>
-      <w:r>
-        <w:rPr>
-          <w:rFonts w:cs="Arial"/>
-          <w:szCs w:val="22"/>
-        </w:rPr>
-        <w:t>,</w:t>
-      </w:r>
-      <w:r>
-        <w:rPr>
-          <w:rFonts w:cs="Arial"/>
-          <w:szCs w:val="22"/>
-        </w:rPr>
-        <w:t xml:space="preserve"> using the open data application interfaces (APIs) of </w:t>
-      </w:r>
-      <w:r>
-        <w:t>the United States Geological Survey (USGS) (</w:t>
-      </w:r>
-      <w:proofErr w:type="spellStart"/>
-      <w:r>
-        <w:t>Lammars</w:t>
-      </w:r>
-      <w:proofErr w:type="spellEnd"/>
-      <w:r>
-        <w:t xml:space="preserve"> and Anderson 2017) and the National Oceanic and Atmospheric Administration (NOAA) (Severson and Anderson 2016</w:t>
-      </w:r>
-      <w:r>
-        <w:t>)</w:t>
-      </w:r>
-      <w:r>
-        <w:rPr>
-          <w:rFonts w:cs="Arial"/>
-          <w:szCs w:val="22"/>
-        </w:rPr>
-        <w:t>.</w:t>
-      </w:r>
-      <w:r>
-        <w:rPr>
-          <w:rFonts w:cs="Arial"/>
-          <w:szCs w:val="22"/>
-        </w:rPr>
-        <w:t xml:space="preserve"> </w:t>
-      </w:r>
-      <w:r>
-        <w:rPr>
-          <w:rFonts w:cs="Arial"/>
-          <w:szCs w:val="22"/>
-        </w:rPr>
-        <w:t xml:space="preserve">As further evidence of </w:t>
-      </w:r>
-      <w:r>
-        <w:rPr>
-          <w:rFonts w:cs="Arial"/>
-          <w:szCs w:val="22"/>
-        </w:rPr>
-        <w:t xml:space="preserve">my </w:t>
-      </w:r>
-      <w:r>
-        <w:rPr>
-          <w:rFonts w:cs="Arial"/>
-          <w:szCs w:val="22"/>
-        </w:rPr>
-        <w:t>expertise in statistical progr</w:t>
-      </w:r>
-      <w:r>
-        <w:rPr>
-          <w:rFonts w:cs="Arial"/>
-          <w:szCs w:val="22"/>
-        </w:rPr>
-        <w:t>amming for scientific research</w:t>
-      </w:r>
-      <w:r>
-        <w:rPr>
-          <w:rFonts w:cs="Arial"/>
-          <w:szCs w:val="22"/>
-        </w:rPr>
-        <w:t xml:space="preserve">, </w:t>
-      </w:r>
-      <w:r>
-        <w:rPr>
-          <w:rFonts w:cs="Arial"/>
-          <w:szCs w:val="22"/>
-        </w:rPr>
-        <w:t>I co-developed and am</w:t>
-      </w:r>
-      <w:r>
-        <w:rPr>
-          <w:rFonts w:cs="Arial"/>
-          <w:szCs w:val="22"/>
-        </w:rPr>
-        <w:t xml:space="preserve"> the co-instructor of </w:t>
+        <w:t xml:space="preserve">I am a member of the editorial boards of </w:t>
       </w:r>
       <w:r>
         <w:rPr>
@@ -1590,169 +1631,14 @@
           <w:i/>
           <w:szCs w:val="22"/>
         </w:rPr>
-        <w:t xml:space="preserve">Mastering Software Development in R </w:t>
-      </w:r>
-      <w:r>
-        <w:rPr>
-          <w:rFonts w:cs="Arial"/>
-          <w:szCs w:val="22"/>
-        </w:rPr>
-        <w:t>(</w:t>
-      </w:r>
-      <w:r>
-        <w:rPr>
-          <w:rFonts w:cs="Arial"/>
-          <w:szCs w:val="22"/>
-        </w:rPr>
-        <w:t xml:space="preserve">a five-course </w:t>
-      </w:r>
-      <w:proofErr w:type="spellStart"/>
-      <w:r>
-        <w:rPr>
-          <w:rFonts w:cs="Arial"/>
-          <w:szCs w:val="22"/>
-        </w:rPr>
-        <w:t>Coursera</w:t>
-      </w:r>
-      <w:proofErr w:type="spellEnd"/>
-      <w:r>
-        <w:rPr>
-          <w:rFonts w:cs="Arial"/>
-          <w:szCs w:val="22"/>
-        </w:rPr>
-        <w:t xml:space="preserve"> Specialization</w:t>
-      </w:r>
-      <w:r>
-        <w:rPr>
-          <w:rFonts w:cs="Arial"/>
-          <w:szCs w:val="22"/>
-        </w:rPr>
-        <w:t>)</w:t>
-      </w:r>
-      <w:r>
-        <w:rPr>
-          <w:rFonts w:cs="Arial"/>
-          <w:szCs w:val="22"/>
-        </w:rPr>
-        <w:t>,</w:t>
-      </w:r>
-      <w:r>
-        <w:rPr>
-          <w:rFonts w:cs="Arial"/>
-          <w:szCs w:val="22"/>
-        </w:rPr>
-        <w:t xml:space="preserve"> have</w:t>
-      </w:r>
-      <w:r>
-        <w:rPr>
-          <w:rFonts w:cs="Arial"/>
-          <w:szCs w:val="22"/>
-        </w:rPr>
-        <w:t xml:space="preserve"> been a reviewer for </w:t>
-      </w:r>
-      <w:proofErr w:type="spellStart"/>
-      <w:r>
-        <w:rPr>
-          <w:rFonts w:cs="Arial"/>
-          <w:szCs w:val="22"/>
-        </w:rPr>
-        <w:t>ROpenSci</w:t>
-      </w:r>
-      <w:proofErr w:type="spellEnd"/>
-      <w:r>
-        <w:rPr>
-          <w:rFonts w:cs="Arial"/>
-          <w:szCs w:val="22"/>
-        </w:rPr>
-        <w:t xml:space="preserve"> software packages</w:t>
-      </w:r>
-      <w:r>
-        <w:rPr>
-          <w:rFonts w:cs="Arial"/>
-          <w:szCs w:val="22"/>
-        </w:rPr>
-        <w:t>,</w:t>
-      </w:r>
-      <w:r>
-        <w:rPr>
-          <w:rFonts w:cs="Arial"/>
-          <w:szCs w:val="22"/>
-        </w:rPr>
-        <w:t xml:space="preserve"> and am</w:t>
-      </w:r>
-      <w:r>
-        <w:rPr>
-          <w:rFonts w:cs="Arial"/>
-          <w:szCs w:val="22"/>
-        </w:rPr>
-        <w:t xml:space="preserve"> a two-time participant in the invitation-only </w:t>
-      </w:r>
-      <w:proofErr w:type="spellStart"/>
-      <w:r>
-        <w:rPr>
-          <w:rFonts w:cs="Arial"/>
-          <w:szCs w:val="22"/>
-        </w:rPr>
-        <w:t>ROpenSci</w:t>
-      </w:r>
-      <w:proofErr w:type="spellEnd"/>
-      <w:r>
-        <w:rPr>
-          <w:rFonts w:cs="Arial"/>
-          <w:szCs w:val="22"/>
-        </w:rPr>
-        <w:t xml:space="preserve"> </w:t>
-      </w:r>
-      <w:proofErr w:type="spellStart"/>
-      <w:r>
-        <w:rPr>
-          <w:rFonts w:cs="Arial"/>
-          <w:szCs w:val="22"/>
-        </w:rPr>
-        <w:t>Unconference</w:t>
-      </w:r>
-      <w:proofErr w:type="spellEnd"/>
-      <w:r>
-        <w:rPr>
-          <w:rFonts w:cs="Arial"/>
-          <w:szCs w:val="22"/>
-        </w:rPr>
-        <w:t xml:space="preserve">, which brings together top international R programmers to develop </w:t>
-      </w:r>
-      <w:r>
-        <w:rPr>
-          <w:rFonts w:cs="Arial"/>
-          <w:szCs w:val="22"/>
-        </w:rPr>
-        <w:t xml:space="preserve">R </w:t>
-      </w:r>
-      <w:r>
-        <w:rPr>
-          <w:rFonts w:cs="Arial"/>
-          <w:szCs w:val="22"/>
-        </w:rPr>
-        <w:t xml:space="preserve">software </w:t>
-      </w:r>
-      <w:r>
-        <w:rPr>
-          <w:rFonts w:cs="Arial"/>
-          <w:szCs w:val="22"/>
-        </w:rPr>
-        <w:t>for scientific research</w:t>
-      </w:r>
-      <w:r>
-        <w:rPr>
-          <w:rFonts w:cs="Arial"/>
-          <w:szCs w:val="22"/>
-        </w:rPr>
-        <w:t>.</w:t>
-      </w:r>
-      <w:r>
-        <w:rPr>
-          <w:rFonts w:cs="Arial"/>
-          <w:szCs w:val="22"/>
-        </w:rPr>
-        <w:t xml:space="preserve"> I am a member of the editorial boards of </w:t>
+        <w:t>Epidemiology</w:t>
+      </w:r>
+      <w:r>
+        <w:rPr>
+          <w:rFonts w:cs="Arial"/>
+          <w:szCs w:val="22"/>
+        </w:rPr>
+        <w:t xml:space="preserve"> and </w:t>
       </w:r>
       <w:r>
         <w:rPr>
@@ -1760,21 +1646,6 @@
           <w:i/>
           <w:szCs w:val="22"/>
         </w:rPr>
-        <w:t>Epidemiology</w:t>
-      </w:r>
-      <w:r>
-        <w:rPr>
-          <w:rFonts w:cs="Arial"/>
-          <w:szCs w:val="22"/>
-        </w:rPr>
-        <w:t xml:space="preserve"> and </w:t>
-      </w:r>
-      <w:r>
-        <w:rPr>
-          <w:rFonts w:cs="Arial"/>
-          <w:i/>
-          <w:szCs w:val="22"/>
-        </w:rPr>
         <w:t>Environmental Health Perspectives</w:t>
       </w:r>
       <w:r>
@@ -1782,146 +1653,7 @@
           <w:rFonts w:cs="Arial"/>
           <w:szCs w:val="22"/>
         </w:rPr>
-        <w:t xml:space="preserve"> and have a strong history of interdisciplinary research, including as a member of my</w:t>
-      </w:r>
-      <w:r>
-        <w:rPr>
-          <w:rFonts w:cs="Arial"/>
-          <w:szCs w:val="22"/>
-        </w:rPr>
-        <w:t xml:space="preserve"> university’s Partnership of Air Quality, Climate, and Health</w:t>
-      </w:r>
-      <w:r>
-        <w:rPr>
-          <w:rFonts w:cs="Arial"/>
-          <w:szCs w:val="22"/>
-        </w:rPr>
-        <w:t xml:space="preserve">. </w:t>
-      </w:r>
-      <w:r>
-        <w:rPr>
-          <w:rFonts w:cs="Arial"/>
-          <w:szCs w:val="22"/>
-        </w:rPr>
-        <w:t>Through undergraduate and graduate training in Chemical and Environmental Engineering, I have obtained training in analytical chemistry methods. Further, I have postdoctoral training in biostatistics</w:t>
-      </w:r>
-      <w:r>
-        <w:rPr>
-          <w:rFonts w:cs="Arial"/>
-          <w:szCs w:val="22"/>
-        </w:rPr>
-        <w:t xml:space="preserve">, </w:t>
-      </w:r>
-      <w:r>
-        <w:rPr>
-          <w:szCs w:val="22"/>
-        </w:rPr>
-        <w:t>and have collaborated</w:t>
-      </w:r>
-      <w:r>
-        <w:rPr>
-          <w:szCs w:val="22"/>
-        </w:rPr>
-        <w:t xml:space="preserve"> with Dr. Zhou (Co-I)</w:t>
-      </w:r>
-      <w:r>
-        <w:rPr>
-          <w:szCs w:val="22"/>
-        </w:rPr>
-        <w:t xml:space="preserve"> to develop and </w:t>
-      </w:r>
-      <w:r>
-        <w:rPr>
-          <w:szCs w:val="22"/>
-        </w:rPr>
-        <w:t>teach a graduate course in Predictive Modeling through CSU’s Department of Statistics</w:t>
-      </w:r>
-      <w:r>
-        <w:rPr>
-          <w:rFonts w:cs="Arial"/>
-          <w:szCs w:val="22"/>
-        </w:rPr>
-        <w:t xml:space="preserve">. This combination of expertise in research software development </w:t>
-      </w:r>
-      <w:r>
-        <w:rPr>
-          <w:rFonts w:cs="Arial"/>
-          <w:szCs w:val="22"/>
-        </w:rPr>
-        <w:t>and environmental epidemiology</w:t>
-      </w:r>
-      <w:r>
-        <w:rPr>
-          <w:rFonts w:cs="Arial"/>
-          <w:szCs w:val="22"/>
-        </w:rPr>
-        <w:t>,</w:t>
-      </w:r>
-      <w:r>
-        <w:rPr>
-          <w:rFonts w:cs="Arial"/>
-          <w:szCs w:val="22"/>
-        </w:rPr>
-        <w:t xml:space="preserve"> </w:t>
-      </w:r>
-      <w:r>
-        <w:rPr>
-          <w:rFonts w:cs="Arial"/>
-          <w:szCs w:val="22"/>
-        </w:rPr>
-        <w:t xml:space="preserve">with </w:t>
-      </w:r>
-      <w:r>
-        <w:rPr>
-          <w:rFonts w:cs="Arial"/>
-          <w:szCs w:val="22"/>
-        </w:rPr>
-        <w:t xml:space="preserve">prior </w:t>
-      </w:r>
-      <w:r>
-        <w:rPr>
-          <w:rFonts w:cs="Arial"/>
-          <w:szCs w:val="22"/>
-        </w:rPr>
-        <w:t xml:space="preserve">training in </w:t>
-      </w:r>
-      <w:r>
-        <w:rPr>
-          <w:rFonts w:cs="Arial"/>
-          <w:szCs w:val="22"/>
-        </w:rPr>
-        <w:lastRenderedPageBreak/>
-        <w:t>chemistry and biostatistics</w:t>
-      </w:r>
-      <w:r>
-        <w:rPr>
-          <w:rFonts w:cs="Arial"/>
-          <w:szCs w:val="22"/>
-        </w:rPr>
-        <w:t>,</w:t>
-      </w:r>
-      <w:r>
-        <w:rPr>
-          <w:rFonts w:cs="Arial"/>
-          <w:szCs w:val="22"/>
-        </w:rPr>
-        <w:t xml:space="preserve"> makes me uniquely qualified to lead the proposed multidisciplinary team in developing open source tools for the analysis and visualization of metabolomics time</w:t>
-      </w:r>
-      <w:r>
-        <w:rPr>
-          <w:rFonts w:cs="Arial"/>
-          <w:szCs w:val="22"/>
-        </w:rPr>
-        <w:t>-</w:t>
-      </w:r>
-      <w:bookmarkStart w:id="0" w:name="_GoBack"/>
-      <w:bookmarkEnd w:id="0"/>
-      <w:r>
-        <w:rPr>
-          <w:rFonts w:cs="Arial"/>
-          <w:szCs w:val="22"/>
-        </w:rPr>
-        <w:t xml:space="preserve">course data. </w:t>
+        <w:t xml:space="preserve"> and have a strong history of interdisciplinary research, including as a member of my university’s Partnership of Air Quality, Climate, and Health. </w:t>
       </w:r>
     </w:p>
     <w:p>
@@ -1933,6 +1665,372 @@
           <w:szCs w:val="22"/>
         </w:rPr>
       </w:pPr>
+      <w:r>
+        <w:rPr>
+          <w:rFonts w:cs="Arial"/>
+          <w:szCs w:val="22"/>
+        </w:rPr>
+        <w:t xml:space="preserve">I </w:t>
+      </w:r>
+      <w:r>
+        <w:rPr>
+          <w:rFonts w:cs="Arial"/>
+          <w:szCs w:val="22"/>
+        </w:rPr>
+        <w:t>am passionate about training</w:t>
+      </w:r>
+      <w:r>
+        <w:rPr>
+          <w:rFonts w:cs="Arial"/>
+          <w:szCs w:val="22"/>
+        </w:rPr>
+        <w:t xml:space="preserve"> other researchers</w:t>
+      </w:r>
+      <w:r>
+        <w:rPr>
+          <w:rFonts w:cs="Arial"/>
+          <w:szCs w:val="22"/>
+        </w:rPr>
+        <w:t xml:space="preserve"> to use open-source software tools to improve the </w:t>
+      </w:r>
+      <w:r>
+        <w:rPr>
+          <w:rFonts w:cs="Arial"/>
+          <w:szCs w:val="22"/>
+        </w:rPr>
+        <w:t xml:space="preserve">efficiency, rigor, and reproducibility of research. </w:t>
+      </w:r>
+      <w:r>
+        <w:rPr>
+          <w:rFonts w:cs="Arial"/>
+          <w:szCs w:val="22"/>
+        </w:rPr>
+        <w:t xml:space="preserve">With Dr. Roger </w:t>
+      </w:r>
+      <w:proofErr w:type="spellStart"/>
+      <w:r>
+        <w:rPr>
+          <w:rFonts w:cs="Arial"/>
+          <w:szCs w:val="22"/>
+        </w:rPr>
+        <w:t>Peng</w:t>
+      </w:r>
+      <w:proofErr w:type="spellEnd"/>
+      <w:r>
+        <w:rPr>
+          <w:rFonts w:cs="Arial"/>
+          <w:szCs w:val="22"/>
+        </w:rPr>
+        <w:t xml:space="preserve">, </w:t>
+      </w:r>
+      <w:r>
+        <w:rPr>
+          <w:rFonts w:cs="Arial"/>
+          <w:szCs w:val="22"/>
+        </w:rPr>
+        <w:t>I</w:t>
+      </w:r>
+      <w:r>
+        <w:rPr>
+          <w:rFonts w:cs="Arial"/>
+          <w:szCs w:val="22"/>
+        </w:rPr>
+        <w:t xml:space="preserve"> </w:t>
+      </w:r>
+      <w:r>
+        <w:rPr>
+          <w:rFonts w:cs="Arial"/>
+          <w:szCs w:val="22"/>
+        </w:rPr>
+        <w:t xml:space="preserve">co-developed and am the co-instructor of </w:t>
+      </w:r>
+      <w:r>
+        <w:rPr>
+          <w:rFonts w:cs="Arial"/>
+          <w:i/>
+          <w:szCs w:val="22"/>
+        </w:rPr>
+        <w:t xml:space="preserve">Mastering Software Development in R </w:t>
+      </w:r>
+      <w:r>
+        <w:rPr>
+          <w:rFonts w:cs="Arial"/>
+          <w:szCs w:val="22"/>
+        </w:rPr>
+        <w:t xml:space="preserve">(a five-course </w:t>
+      </w:r>
+      <w:proofErr w:type="spellStart"/>
+      <w:r>
+        <w:rPr>
+          <w:rFonts w:cs="Arial"/>
+          <w:szCs w:val="22"/>
+        </w:rPr>
+        <w:t>Coursera</w:t>
+      </w:r>
+      <w:proofErr w:type="spellEnd"/>
+      <w:r>
+        <w:rPr>
+          <w:rFonts w:cs="Arial"/>
+          <w:szCs w:val="22"/>
+        </w:rPr>
+        <w:t xml:space="preserve"> Specialization)</w:t>
+      </w:r>
+      <w:r>
+        <w:rPr>
+          <w:rFonts w:cs="Arial"/>
+          <w:szCs w:val="22"/>
+        </w:rPr>
+        <w:t xml:space="preserve">, which has been used by over 50,000 participants since it opened in the fall of 2016. </w:t>
+      </w:r>
+      <w:r>
+        <w:rPr>
+          <w:rFonts w:cs="Arial"/>
+          <w:szCs w:val="22"/>
+        </w:rPr>
+        <w:t xml:space="preserve">I regularly teach a course in </w:t>
+      </w:r>
+      <w:r>
+        <w:rPr>
+          <w:rFonts w:cs="Arial"/>
+          <w:i/>
+          <w:szCs w:val="22"/>
+        </w:rPr>
+        <w:t>R Programming for Research</w:t>
+      </w:r>
+      <w:r>
+        <w:rPr>
+          <w:rFonts w:cs="Arial"/>
+          <w:szCs w:val="22"/>
+        </w:rPr>
+        <w:t xml:space="preserve"> at Colorado State University, which has drawn students from a variety of disciplines, including environmental health, mechanical engineering, microbiology, </w:t>
+      </w:r>
+      <w:r>
+        <w:rPr>
+          <w:rFonts w:cs="Arial"/>
+          <w:szCs w:val="22"/>
+        </w:rPr>
+        <w:t xml:space="preserve">radiological health sciences, occupational health, </w:t>
+      </w:r>
+      <w:r>
+        <w:rPr>
+          <w:rFonts w:cs="Arial"/>
+          <w:szCs w:val="22"/>
+        </w:rPr>
+        <w:t>and veterinary sciences.</w:t>
+      </w:r>
+      <w:r>
+        <w:rPr>
+          <w:rFonts w:cs="Arial"/>
+          <w:szCs w:val="22"/>
+        </w:rPr>
+        <w:t xml:space="preserve"> By the end of this course, the students—who mostly begin the course with little or no programming expertise—are competent in many principles of </w:t>
+      </w:r>
+      <w:r>
+        <w:rPr>
+          <w:rFonts w:cs="Arial"/>
+          <w:szCs w:val="22"/>
+        </w:rPr>
+        <w:lastRenderedPageBreak/>
+        <w:t>reproducible research, including use of literate programming</w:t>
+      </w:r>
+      <w:r>
+        <w:rPr>
+          <w:rFonts w:cs="Arial"/>
+          <w:szCs w:val="22"/>
+        </w:rPr>
+        <w:t xml:space="preserve"> to create reproducible reports</w:t>
+      </w:r>
+      <w:r>
+        <w:rPr>
+          <w:rFonts w:cs="Arial"/>
+          <w:szCs w:val="22"/>
+        </w:rPr>
+        <w:t xml:space="preserve"> and version control using</w:t>
+      </w:r>
+      <w:r>
+        <w:rPr>
+          <w:rFonts w:cs="Arial"/>
+          <w:szCs w:val="22"/>
+        </w:rPr>
+        <w:t xml:space="preserve"> </w:t>
+      </w:r>
+      <w:proofErr w:type="spellStart"/>
+      <w:r>
+        <w:rPr>
+          <w:rFonts w:cs="Arial"/>
+          <w:i/>
+          <w:szCs w:val="22"/>
+        </w:rPr>
+        <w:t>git</w:t>
+      </w:r>
+      <w:proofErr w:type="spellEnd"/>
+      <w:r>
+        <w:rPr>
+          <w:rFonts w:cs="Arial"/>
+          <w:szCs w:val="22"/>
+        </w:rPr>
+        <w:t xml:space="preserve"> and</w:t>
+      </w:r>
+      <w:r>
+        <w:rPr>
+          <w:rFonts w:cs="Arial"/>
+          <w:szCs w:val="22"/>
+        </w:rPr>
+        <w:t xml:space="preserve"> </w:t>
+      </w:r>
+      <w:proofErr w:type="spellStart"/>
+      <w:r>
+        <w:rPr>
+          <w:rFonts w:cs="Arial"/>
+          <w:i/>
+          <w:szCs w:val="22"/>
+        </w:rPr>
+        <w:t>GitHub</w:t>
+      </w:r>
+      <w:proofErr w:type="spellEnd"/>
+      <w:r>
+        <w:rPr>
+          <w:rFonts w:cs="Arial"/>
+          <w:szCs w:val="22"/>
+        </w:rPr>
+        <w:t xml:space="preserve">. </w:t>
+      </w:r>
+      <w:r>
+        <w:rPr>
+          <w:rFonts w:cs="Arial"/>
+          <w:szCs w:val="22"/>
+        </w:rPr>
+        <w:t>In fact</w:t>
+      </w:r>
+      <w:r>
+        <w:rPr>
+          <w:rFonts w:cs="Arial"/>
+          <w:szCs w:val="22"/>
+        </w:rPr>
+        <w:t>,</w:t>
+      </w:r>
+      <w:r>
+        <w:rPr>
+          <w:rFonts w:cs="Arial"/>
+          <w:szCs w:val="22"/>
+        </w:rPr>
+        <w:t xml:space="preserve"> several of my previous students have brought the use of </w:t>
+      </w:r>
+      <w:proofErr w:type="spellStart"/>
+      <w:r>
+        <w:rPr>
+          <w:rFonts w:cs="Arial"/>
+          <w:i/>
+          <w:szCs w:val="22"/>
+        </w:rPr>
+        <w:t>git</w:t>
+      </w:r>
+      <w:proofErr w:type="spellEnd"/>
+      <w:r>
+        <w:rPr>
+          <w:rFonts w:cs="Arial"/>
+          <w:i/>
+          <w:szCs w:val="22"/>
+        </w:rPr>
+        <w:t xml:space="preserve"> </w:t>
+      </w:r>
+      <w:r>
+        <w:rPr>
+          <w:rFonts w:cs="Arial"/>
+          <w:szCs w:val="22"/>
+        </w:rPr>
+        <w:t xml:space="preserve">and </w:t>
+      </w:r>
+      <w:proofErr w:type="spellStart"/>
+      <w:r>
+        <w:rPr>
+          <w:rFonts w:cs="Arial"/>
+          <w:i/>
+          <w:szCs w:val="22"/>
+        </w:rPr>
+        <w:t>GitHub</w:t>
+      </w:r>
+      <w:proofErr w:type="spellEnd"/>
+      <w:r>
+        <w:rPr>
+          <w:rFonts w:cs="Arial"/>
+          <w:i/>
+          <w:szCs w:val="22"/>
+        </w:rPr>
+        <w:t xml:space="preserve"> </w:t>
+      </w:r>
+      <w:r>
+        <w:rPr>
+          <w:rFonts w:cs="Arial"/>
+          <w:szCs w:val="22"/>
+        </w:rPr>
+        <w:t>back to their research laboratories, encouraging the</w:t>
+      </w:r>
+      <w:r>
+        <w:rPr>
+          <w:rFonts w:cs="Arial"/>
+          <w:szCs w:val="22"/>
+        </w:rPr>
+        <w:t>ir supervising</w:t>
+      </w:r>
+      <w:r>
+        <w:rPr>
+          <w:rFonts w:cs="Arial"/>
+          <w:szCs w:val="22"/>
+        </w:rPr>
+        <w:t xml:space="preserve"> faculty </w:t>
+      </w:r>
+      <w:r>
+        <w:rPr>
+          <w:rFonts w:cs="Arial"/>
+          <w:szCs w:val="22"/>
+        </w:rPr>
+        <w:t>t</w:t>
+      </w:r>
+      <w:r>
+        <w:rPr>
+          <w:rFonts w:cs="Arial"/>
+          <w:szCs w:val="22"/>
+        </w:rPr>
+        <w:t>o implement version control within their research</w:t>
+      </w:r>
+      <w:r>
+        <w:rPr>
+          <w:rFonts w:cs="Arial"/>
+          <w:szCs w:val="22"/>
+        </w:rPr>
+        <w:t xml:space="preserve"> programs</w:t>
+      </w:r>
+      <w:r>
+        <w:rPr>
+          <w:rFonts w:cs="Arial"/>
+          <w:szCs w:val="22"/>
+        </w:rPr>
+        <w:t xml:space="preserve">. </w:t>
+      </w:r>
+      <w:r>
+        <w:rPr>
+          <w:rFonts w:cs="Arial"/>
+          <w:szCs w:val="22"/>
+        </w:rPr>
+        <w:t xml:space="preserve">I have the expertise and passion to lead the proposed development of </w:t>
+      </w:r>
+      <w:proofErr w:type="gramStart"/>
+      <w:r>
+        <w:rPr>
+          <w:rFonts w:cs="Arial"/>
+          <w:szCs w:val="22"/>
+        </w:rPr>
+        <w:t>globally-available</w:t>
+      </w:r>
+      <w:proofErr w:type="gramEnd"/>
+      <w:r>
+        <w:rPr>
+          <w:rFonts w:cs="Arial"/>
+          <w:szCs w:val="22"/>
+        </w:rPr>
+        <w:t xml:space="preserve"> training modules to improve reproducibility in data recording and pre-processing.</w:t>
+      </w:r>
     </w:p>
     <w:p>
       <w:pPr>
@@ -2789,7 +2887,10 @@
         <w:tab/>
       </w:r>
       <w:r>
-        <w:t xml:space="preserve">Member of the Board of Associate Editors, </w:t>
+        <w:t>Associate Editor</w:t>
+      </w:r>
+      <w:r>
+        <w:t xml:space="preserve">, </w:t>
       </w:r>
       <w:r>
         <w:rPr>
@@ -5686,14 +5787,9 @@
       </w:r>
     </w:p>
     <w:p>
-      <w:pPr>
-        <w:pStyle w:val="DataField11pt-Single"/>
-        <w:rPr>
-          <w:szCs w:val="22"/>
-        </w:rPr>
-      </w:pPr>
-    </w:p>
-    <w:p/>
+      <w:bookmarkStart w:id="0" w:name="_GoBack"/>
+      <w:bookmarkEnd w:id="0"/>
+    </w:p>
     <w:p>
       <w:pPr>
         <w:rPr>
@@ -5829,48 +5925,108 @@
         <w:t xml:space="preserve">NIH/NIEHS, K99-R00 </w:t>
       </w:r>
       <w:r>
+        <w:rPr>
+          <w:rFonts w:cs="Arial"/>
+        </w:rPr>
         <w:t>ES022631</w:t>
       </w:r>
       <w:r>
+        <w:rPr>
+          <w:rFonts w:cs="Arial"/>
+        </w:rPr>
         <w:tab/>
         <w:t xml:space="preserve">  A</w:t>
       </w:r>
       <w:r>
+        <w:rPr>
+          <w:rFonts w:cs="Arial"/>
+        </w:rPr>
         <w:t>nderson (PI)</w:t>
       </w:r>
       <w:r>
+        <w:rPr>
+          <w:rFonts w:cs="Arial"/>
+        </w:rPr>
         <w:tab/>
       </w:r>
       <w:r>
+        <w:rPr>
+          <w:rFonts w:cs="Arial"/>
+        </w:rPr>
         <w:tab/>
       </w:r>
       <w:r>
+        <w:rPr>
+          <w:rFonts w:cs="Arial"/>
+        </w:rPr>
         <w:tab/>
       </w:r>
       <w:r>
+        <w:rPr>
+          <w:rFonts w:cs="Arial"/>
+        </w:rPr>
         <w:tab/>
       </w:r>
       <w:r>
+        <w:rPr>
+          <w:rFonts w:cs="Arial"/>
+        </w:rPr>
         <w:tab/>
       </w:r>
       <w:r>
+        <w:rPr>
+          <w:rFonts w:cs="Arial"/>
+        </w:rPr>
         <w:tab/>
       </w:r>
       <w:r>
+        <w:rPr>
+          <w:rFonts w:cs="Arial"/>
+        </w:rPr>
         <w:tab/>
       </w:r>
       <w:r>
+        <w:rPr>
+          <w:rFonts w:cs="Arial"/>
+        </w:rPr>
         <w:tab/>
       </w:r>
       <w:r>
+        <w:rPr>
+          <w:rFonts w:cs="Arial"/>
+        </w:rPr>
         <w:tab/>
       </w:r>
       <w:r>
+        <w:rPr>
+          <w:rFonts w:cs="Arial"/>
+        </w:rPr>
         <w:tab/>
-        <w:t>09/2013—12</w:t>
-      </w:r>
-      <w:r>
-        <w:t>/2017</w:t>
+      </w:r>
+      <w:r>
+        <w:rPr>
+          <w:rFonts w:cs="Arial"/>
+        </w:rPr>
+        <w:t>09/2013</w:t>
+      </w:r>
+      <w:r>
+        <w:rPr>
+          <w:rFonts w:cs="Arial"/>
+        </w:rPr>
+        <w:softHyphen/>
+        <w:t>–</w:t>
+      </w:r>
+      <w:r>
+        <w:rPr>
+          <w:rFonts w:cs="Arial"/>
+        </w:rPr>
+        <w:t>12</w:t>
+      </w:r>
+      <w:r>
+        <w:rPr>
+          <w:rFonts w:cs="Arial"/>
+        </w:rPr>
+        <w:t>/2018</w:t>
       </w:r>
     </w:p>
     <w:p>
@@ -5884,6 +6040,7 @@
       </w:pPr>
       <w:r>
         <w:rPr>
+          <w:rFonts w:cs="Arial"/>
           <w:b/>
         </w:rPr>
         <w:t>Investigating Health Effects of Climate-Related Disasters in the United States</w:t>
@@ -5892,279 +6049,195 @@
     <w:p>
       <w:pPr>
         <w:rPr>
+          <w:rFonts w:cs="Arial"/>
+          <w:szCs w:val="22"/>
+        </w:rPr>
+      </w:pPr>
+      <w:r>
+        <w:rPr>
+          <w:rFonts w:cs="Arial"/>
+          <w:szCs w:val="22"/>
+        </w:rPr>
+        <w:t>The proposed research will develop models to investigate effects of cyclonic storms on all-cause morbidity and mortality, and then apply these methods to investigate the effects of cyclonic storms on human health in the United States, including investigations of individual and city-level susceptibility and an analysis of the role of storm-related infrastructure damage on health risks.</w:t>
+      </w:r>
+    </w:p>
+    <w:p>
+      <w:pPr>
+        <w:rPr>
           <w:rFonts w:ascii="Helvetica" w:hAnsi="Helvetica"/>
           <w:szCs w:val="22"/>
         </w:rPr>
       </w:pPr>
-      <w:r>
-        <w:rPr>
-          <w:rFonts w:ascii="Helvetica" w:hAnsi="Helvetica"/>
-          <w:szCs w:val="22"/>
-        </w:rPr>
-        <w:t xml:space="preserve">The proposed research will develop </w:t>
-      </w:r>
-      <w:r>
-        <w:rPr>
-          <w:rFonts w:ascii="Helvetica" w:hAnsi="Helvetica"/>
-          <w:szCs w:val="22"/>
-        </w:rPr>
-        <w:t>models</w:t>
-      </w:r>
-      <w:r>
-        <w:rPr>
-          <w:rFonts w:ascii="Helvetica" w:hAnsi="Helvetica"/>
-          <w:szCs w:val="22"/>
-        </w:rPr>
-        <w:t xml:space="preserve"> to investigate effects of </w:t>
-      </w:r>
-      <w:r>
-        <w:rPr>
-          <w:rFonts w:ascii="Helvetica" w:hAnsi="Helvetica"/>
-          <w:szCs w:val="22"/>
-        </w:rPr>
-        <w:t>cyclonic storms</w:t>
-      </w:r>
-      <w:r>
-        <w:rPr>
-          <w:rFonts w:ascii="Helvetica" w:hAnsi="Helvetica"/>
-          <w:szCs w:val="22"/>
-        </w:rPr>
-        <w:t xml:space="preserve"> on all-cause morbidity and mortality</w:t>
-      </w:r>
-      <w:r>
-        <w:rPr>
-          <w:rFonts w:ascii="Helvetica" w:hAnsi="Helvetica"/>
-          <w:szCs w:val="22"/>
-        </w:rPr>
-        <w:t>,</w:t>
-      </w:r>
-      <w:r>
-        <w:rPr>
-          <w:rFonts w:ascii="Helvetica" w:hAnsi="Helvetica"/>
-          <w:szCs w:val="22"/>
-        </w:rPr>
-        <w:t xml:space="preserve"> and </w:t>
-      </w:r>
-      <w:r>
-        <w:rPr>
-          <w:rFonts w:ascii="Helvetica" w:hAnsi="Helvetica"/>
-          <w:szCs w:val="22"/>
-        </w:rPr>
-        <w:t xml:space="preserve">then </w:t>
-      </w:r>
-      <w:r>
-        <w:rPr>
-          <w:rFonts w:ascii="Helvetica" w:hAnsi="Helvetica"/>
-          <w:szCs w:val="22"/>
-        </w:rPr>
-        <w:t>apply these methods to investigate the effects of cyclonic storms</w:t>
-      </w:r>
-      <w:r>
-        <w:rPr>
-          <w:rFonts w:ascii="Helvetica" w:hAnsi="Helvetica"/>
+    </w:p>
+    <w:p>
+      <w:pPr>
+        <w:rPr>
+          <w:rFonts w:cs="Arial"/>
+          <w:szCs w:val="22"/>
+        </w:rPr>
+      </w:pPr>
+      <w:r>
+        <w:rPr>
+          <w:rFonts w:cs="Arial"/>
+          <w:szCs w:val="22"/>
+        </w:rPr>
+        <w:t xml:space="preserve">NSF, 1331399   </w:t>
+      </w:r>
+      <w:r>
+        <w:rPr>
+          <w:rFonts w:cs="Arial"/>
+          <w:szCs w:val="22"/>
+        </w:rPr>
+        <w:tab/>
+      </w:r>
+      <w:r>
+        <w:rPr>
+          <w:rFonts w:cs="Arial"/>
+          <w:szCs w:val="22"/>
+        </w:rPr>
+        <w:tab/>
+      </w:r>
+      <w:r>
+        <w:rPr>
+          <w:rFonts w:cs="Arial"/>
+          <w:szCs w:val="22"/>
+        </w:rPr>
+        <w:tab/>
+      </w:r>
+      <w:r>
+        <w:rPr>
+          <w:rFonts w:cs="Arial"/>
+          <w:szCs w:val="22"/>
+        </w:rPr>
+        <w:tab/>
+      </w:r>
+      <w:r>
+        <w:rPr>
+          <w:rFonts w:cs="Arial"/>
+          <w:szCs w:val="22"/>
+        </w:rPr>
+        <w:tab/>
+      </w:r>
+      <w:r>
+        <w:rPr>
+          <w:rFonts w:cs="Arial"/>
           <w:szCs w:val="22"/>
         </w:rPr>
         <w:t xml:space="preserve"> </w:t>
       </w:r>
-      <w:r>
-        <w:rPr>
-          <w:rFonts w:ascii="Helvetica" w:hAnsi="Helvetica"/>
-          <w:szCs w:val="22"/>
-        </w:rPr>
-        <w:t>on human health in the United States</w:t>
-      </w:r>
-      <w:r>
-        <w:rPr>
-          <w:rFonts w:ascii="Helvetica" w:hAnsi="Helvetica"/>
-          <w:szCs w:val="22"/>
-        </w:rPr>
-        <w:t>, including investigations of individual and city-level susceptibility and an analysis of the role of storm-related infrastructure damage on health risks</w:t>
-      </w:r>
-      <w:r>
-        <w:rPr>
-          <w:rFonts w:ascii="Helvetica" w:hAnsi="Helvetica"/>
-          <w:szCs w:val="22"/>
-        </w:rPr>
-        <w:t>.</w:t>
-      </w:r>
-    </w:p>
-    <w:p>
-      <w:pPr>
-        <w:rPr>
-          <w:rFonts w:ascii="Helvetica" w:hAnsi="Helvetica"/>
-          <w:szCs w:val="22"/>
-        </w:rPr>
-      </w:pPr>
-    </w:p>
-    <w:p>
-      <w:pPr>
-        <w:rPr>
-          <w:rFonts w:ascii="Helvetica" w:hAnsi="Helvetica"/>
-          <w:szCs w:val="22"/>
-        </w:rPr>
-      </w:pPr>
-      <w:r>
-        <w:rPr>
-          <w:rFonts w:ascii="Helvetica" w:hAnsi="Helvetica"/>
-          <w:szCs w:val="22"/>
-        </w:rPr>
-        <w:t xml:space="preserve">NSF, </w:t>
-      </w:r>
-      <w:r>
-        <w:rPr>
-          <w:rFonts w:ascii="Helvetica" w:hAnsi="Helvetica"/>
-          <w:szCs w:val="22"/>
-        </w:rPr>
-        <w:t>1331399</w:t>
-      </w:r>
-      <w:r>
-        <w:rPr>
-          <w:rFonts w:ascii="Helvetica" w:hAnsi="Helvetica"/>
-          <w:szCs w:val="22"/>
-        </w:rPr>
-        <w:t xml:space="preserve">   </w:t>
-      </w:r>
-      <w:r>
-        <w:rPr>
-          <w:rFonts w:ascii="Helvetica" w:hAnsi="Helvetica"/>
+      <w:proofErr w:type="spellStart"/>
+      <w:r>
+        <w:rPr>
+          <w:rFonts w:cs="Arial"/>
+          <w:szCs w:val="22"/>
+        </w:rPr>
+        <w:t>Guikema</w:t>
+      </w:r>
+      <w:proofErr w:type="spellEnd"/>
+      <w:r>
+        <w:rPr>
+          <w:rFonts w:cs="Arial"/>
+          <w:szCs w:val="22"/>
+        </w:rPr>
+        <w:t xml:space="preserve"> (PI</w:t>
+      </w:r>
+      <w:r>
+        <w:rPr>
+          <w:rFonts w:cs="Arial"/>
+          <w:szCs w:val="22"/>
+        </w:rPr>
+        <w:t xml:space="preserve">)      </w:t>
+      </w:r>
+      <w:r>
+        <w:rPr>
+          <w:rFonts w:cs="Arial"/>
           <w:szCs w:val="22"/>
         </w:rPr>
         <w:tab/>
       </w:r>
       <w:r>
         <w:rPr>
-          <w:rFonts w:ascii="Helvetica" w:hAnsi="Helvetica"/>
+          <w:rFonts w:cs="Arial"/>
           <w:szCs w:val="22"/>
         </w:rPr>
         <w:tab/>
       </w:r>
       <w:r>
         <w:rPr>
-          <w:rFonts w:ascii="Helvetica" w:hAnsi="Helvetica"/>
+          <w:rFonts w:cs="Arial"/>
           <w:szCs w:val="22"/>
         </w:rPr>
         <w:tab/>
       </w:r>
       <w:r>
         <w:rPr>
-          <w:rFonts w:ascii="Helvetica" w:hAnsi="Helvetica"/>
+          <w:rFonts w:cs="Arial"/>
           <w:szCs w:val="22"/>
         </w:rPr>
         <w:tab/>
       </w:r>
       <w:r>
         <w:rPr>
-          <w:rFonts w:ascii="Helvetica" w:hAnsi="Helvetica"/>
+          <w:rFonts w:cs="Arial"/>
           <w:szCs w:val="22"/>
         </w:rPr>
         <w:tab/>
       </w:r>
-      <w:proofErr w:type="spellStart"/>
-      <w:r>
-        <w:rPr>
-          <w:rFonts w:ascii="Helvetica" w:hAnsi="Helvetica"/>
-          <w:szCs w:val="22"/>
-        </w:rPr>
-        <w:t>Guikema</w:t>
-      </w:r>
-      <w:proofErr w:type="spellEnd"/>
-      <w:r>
-        <w:rPr>
-          <w:rFonts w:ascii="Helvetica" w:hAnsi="Helvetica"/>
-          <w:szCs w:val="22"/>
-        </w:rPr>
-        <w:t xml:space="preserve"> (PI</w:t>
-      </w:r>
-      <w:r>
-        <w:rPr>
-          <w:rFonts w:ascii="Helvetica" w:hAnsi="Helvetica"/>
-          <w:szCs w:val="22"/>
-        </w:rPr>
-        <w:t xml:space="preserve">)      </w:t>
-      </w:r>
-      <w:r>
-        <w:rPr>
-          <w:rFonts w:ascii="Helvetica" w:hAnsi="Helvetica"/>
+      <w:r>
+        <w:rPr>
+          <w:rFonts w:cs="Arial"/>
           <w:szCs w:val="22"/>
         </w:rPr>
         <w:tab/>
       </w:r>
       <w:r>
         <w:rPr>
-          <w:rFonts w:ascii="Helvetica" w:hAnsi="Helvetica"/>
+          <w:rFonts w:cs="Arial"/>
           <w:szCs w:val="22"/>
         </w:rPr>
         <w:tab/>
       </w:r>
       <w:r>
         <w:rPr>
-          <w:rFonts w:ascii="Helvetica" w:hAnsi="Helvetica"/>
+          <w:rFonts w:cs="Arial"/>
           <w:szCs w:val="22"/>
         </w:rPr>
         <w:tab/>
       </w:r>
       <w:r>
         <w:rPr>
-          <w:rFonts w:ascii="Helvetica" w:hAnsi="Helvetica"/>
+          <w:rFonts w:cs="Arial"/>
           <w:szCs w:val="22"/>
         </w:rPr>
         <w:tab/>
       </w:r>
       <w:r>
         <w:rPr>
-          <w:rFonts w:ascii="Helvetica" w:hAnsi="Helvetica"/>
+          <w:rFonts w:cs="Arial"/>
           <w:szCs w:val="22"/>
         </w:rPr>
         <w:tab/>
-      </w:r>
-      <w:r>
-        <w:rPr>
-          <w:rFonts w:ascii="Helvetica" w:hAnsi="Helvetica"/>
-          <w:szCs w:val="22"/>
-        </w:rPr>
-        <w:tab/>
-      </w:r>
-      <w:r>
-        <w:rPr>
-          <w:rFonts w:ascii="Helvetica" w:hAnsi="Helvetica"/>
-          <w:szCs w:val="22"/>
-        </w:rPr>
-        <w:tab/>
-      </w:r>
-      <w:r>
-        <w:rPr>
-          <w:rFonts w:ascii="Helvetica" w:hAnsi="Helvetica"/>
-          <w:szCs w:val="22"/>
-        </w:rPr>
-        <w:tab/>
-      </w:r>
-      <w:r>
-        <w:rPr>
-          <w:rFonts w:ascii="Helvetica" w:hAnsi="Helvetica"/>
-          <w:szCs w:val="22"/>
-        </w:rPr>
-        <w:tab/>
-      </w:r>
-      <w:r>
-        <w:rPr>
-          <w:rFonts w:ascii="Helvetica" w:hAnsi="Helvetica"/>
-          <w:szCs w:val="22"/>
-        </w:rPr>
-        <w:tab/>
-        <w:t>10/2013-09/2018</w:t>
-      </w:r>
-    </w:p>
-    <w:p>
-      <w:pPr>
-        <w:rPr>
-          <w:rFonts w:ascii="Helvetica" w:hAnsi="Helvetica"/>
+        <w:t>10/2013–</w:t>
+      </w:r>
+      <w:r>
+        <w:rPr>
+          <w:rFonts w:cs="Arial"/>
+          <w:szCs w:val="22"/>
+        </w:rPr>
+        <w:t>09/2018</w:t>
+      </w:r>
+    </w:p>
+    <w:p>
+      <w:pPr>
+        <w:rPr>
+          <w:rFonts w:cs="Arial"/>
           <w:b/>
           <w:szCs w:val="22"/>
         </w:rPr>
       </w:pPr>
       <w:r>
         <w:rPr>
-          <w:rFonts w:ascii="Helvetica" w:hAnsi="Helvetica"/>
+          <w:rFonts w:cs="Arial"/>
           <w:b/>
           <w:szCs w:val="22"/>
         </w:rPr>
@@ -6174,13 +6247,13 @@
     <w:p>
       <w:pPr>
         <w:rPr>
-          <w:rFonts w:ascii="Helvetica" w:hAnsi="Helvetica"/>
-          <w:szCs w:val="22"/>
-        </w:rPr>
-      </w:pPr>
-      <w:r>
-        <w:rPr>
-          <w:rFonts w:ascii="Helvetica" w:hAnsi="Helvetica"/>
+          <w:rFonts w:cs="Arial"/>
+          <w:szCs w:val="22"/>
+        </w:rPr>
+      </w:pPr>
+      <w:r>
+        <w:rPr>
+          <w:rFonts w:cs="Arial"/>
           <w:szCs w:val="22"/>
         </w:rPr>
         <w:t>In this project, an interdisciplinary team of researchers will develop an integrated model, the Integrated Hazard, Impact, and Resilience Model to better understand the impacts of repeated hurricanes and heat waves on regional vulnerability and resilience and use the model to develop approaches for improving resilience to these repeated hazards.</w:t>
@@ -6189,13 +6262,13 @@
     <w:p>
       <w:pPr>
         <w:rPr>
-          <w:rFonts w:ascii="Helvetica" w:hAnsi="Helvetica"/>
-          <w:szCs w:val="22"/>
-        </w:rPr>
-      </w:pPr>
-      <w:r>
-        <w:rPr>
-          <w:rFonts w:ascii="Helvetica" w:hAnsi="Helvetica"/>
+          <w:rFonts w:cs="Arial"/>
+          <w:szCs w:val="22"/>
+        </w:rPr>
+      </w:pPr>
+      <w:r>
+        <w:rPr>
+          <w:rFonts w:cs="Arial"/>
           <w:szCs w:val="22"/>
         </w:rPr>
         <w:t>Role: Subcontractor (PI of Colorado State University subcontract)</w:t>
@@ -9669,7 +9742,7 @@
   <a:extraClrSchemeLst/>
   <a:extLst>
     <a:ext uri="{05A4C25C-085E-4340-85A3-A5531E510DB2}">
-      <thm15:themeFamily xmlns:thm15="http://schemas.microsoft.com/office/thememl/2012/main" xmlns="" name="Office Theme" id="{62F939B6-93AF-4DB8-9C6B-D6C7DFDC589F}" vid="{4A3C46E8-61CC-4603-A589-7422A47A8E4A}"/>
+      <thm15:themeFamily xmlns="" xmlns:thm15="http://schemas.microsoft.com/office/thememl/2012/main" name="Office Theme" id="{62F939B6-93AF-4DB8-9C6B-D6C7DFDC589F}" vid="{4A3C46E8-61CC-4603-A589-7422A47A8E4A}"/>
     </a:ext>
   </a:extLst>
 </a:theme>

</xml_diff>